<commit_message>
Updated cover page and table of contents
</commit_message>
<xml_diff>
--- a/dokumentaatio/dokumentaatio.docx
+++ b/dokumentaatio/dokumentaatio.docx
@@ -55,6 +55,8 @@
           <w:szCs w:val="48"/>
         </w:rPr>
       </w:pPr>
+      <w:bookmarkStart w:id="0" w:name="_GoBack"/>
+      <w:bookmarkEnd w:id="0"/>
     </w:p>
     <w:p>
       <w:pPr>
@@ -90,9 +92,398 @@
           <w:szCs w:val="48"/>
           <w:lang w:val="en-FI"/>
         </w:rPr>
-        <w:t>Kansilehti</w:t>
-      </w:r>
-      <w:proofErr w:type="spellEnd"/>
+        <w:t>Tietokantaohjelmointi</w:t>
+      </w:r>
+      <w:proofErr w:type="spellEnd"/>
+    </w:p>
+    <w:p>
+      <w:pPr>
+        <w:jc w:val="center"/>
+        <w:rPr>
+          <w:sz w:val="32"/>
+          <w:szCs w:val="32"/>
+          <w:lang w:val="en-FI"/>
+        </w:rPr>
+      </w:pPr>
+      <w:proofErr w:type="spellStart"/>
+      <w:r>
+        <w:rPr>
+          <w:sz w:val="32"/>
+          <w:szCs w:val="32"/>
+          <w:lang w:val="en-FI"/>
+        </w:rPr>
+        <w:t>Kevät</w:t>
+      </w:r>
+      <w:proofErr w:type="spellEnd"/>
+      <w:r>
+        <w:rPr>
+          <w:sz w:val="32"/>
+          <w:szCs w:val="32"/>
+          <w:lang w:val="en-FI"/>
+        </w:rPr>
+        <w:t xml:space="preserve"> 2018, </w:t>
+      </w:r>
+      <w:proofErr w:type="spellStart"/>
+      <w:r>
+        <w:rPr>
+          <w:sz w:val="36"/>
+          <w:szCs w:val="36"/>
+          <w:lang w:val="en-FI"/>
+        </w:rPr>
+        <w:t>harjoitustyö</w:t>
+      </w:r>
+      <w:proofErr w:type="spellEnd"/>
+    </w:p>
+    <w:p>
+      <w:pPr>
+        <w:jc w:val="center"/>
+        <w:rPr>
+          <w:szCs w:val="28"/>
+          <w:lang w:val="en-FI"/>
+        </w:rPr>
+      </w:pPr>
+      <w:proofErr w:type="spellStart"/>
+      <w:r>
+        <w:rPr>
+          <w:szCs w:val="28"/>
+          <w:lang w:val="en-FI"/>
+        </w:rPr>
+        <w:t>Ensimmäisen</w:t>
+      </w:r>
+      <w:proofErr w:type="spellEnd"/>
+      <w:r>
+        <w:rPr>
+          <w:szCs w:val="28"/>
+          <w:lang w:val="en-FI"/>
+        </w:rPr>
+        <w:t xml:space="preserve"> </w:t>
+      </w:r>
+      <w:proofErr w:type="spellStart"/>
+      <w:r>
+        <w:rPr>
+          <w:szCs w:val="28"/>
+          <w:lang w:val="en-FI"/>
+        </w:rPr>
+        <w:t>vaiheen</w:t>
+      </w:r>
+      <w:proofErr w:type="spellEnd"/>
+      <w:r>
+        <w:rPr>
+          <w:szCs w:val="28"/>
+          <w:lang w:val="en-FI"/>
+        </w:rPr>
+        <w:t xml:space="preserve"> </w:t>
+      </w:r>
+      <w:proofErr w:type="spellStart"/>
+      <w:r>
+        <w:rPr>
+          <w:szCs w:val="28"/>
+          <w:lang w:val="en-FI"/>
+        </w:rPr>
+        <w:t>palautus</w:t>
+      </w:r>
+      <w:proofErr w:type="spellEnd"/>
+    </w:p>
+    <w:p>
+      <w:pPr>
+        <w:jc w:val="center"/>
+        <w:rPr>
+          <w:szCs w:val="28"/>
+          <w:lang w:val="en-FI"/>
+        </w:rPr>
+      </w:pPr>
+    </w:p>
+    <w:p>
+      <w:pPr>
+        <w:jc w:val="right"/>
+        <w:rPr>
+          <w:szCs w:val="28"/>
+          <w:lang w:val="en-FI"/>
+        </w:rPr>
+      </w:pPr>
+    </w:p>
+    <w:p>
+      <w:pPr>
+        <w:jc w:val="right"/>
+        <w:rPr>
+          <w:szCs w:val="28"/>
+          <w:lang w:val="en-FI"/>
+        </w:rPr>
+      </w:pPr>
+    </w:p>
+    <w:p>
+      <w:pPr>
+        <w:jc w:val="right"/>
+        <w:rPr>
+          <w:szCs w:val="28"/>
+          <w:lang w:val="en-FI"/>
+        </w:rPr>
+      </w:pPr>
+    </w:p>
+    <w:p>
+      <w:pPr>
+        <w:jc w:val="right"/>
+        <w:rPr>
+          <w:szCs w:val="28"/>
+          <w:lang w:val="en-FI"/>
+        </w:rPr>
+      </w:pPr>
+    </w:p>
+    <w:p>
+      <w:pPr>
+        <w:jc w:val="right"/>
+        <w:rPr>
+          <w:szCs w:val="28"/>
+          <w:lang w:val="en-FI"/>
+        </w:rPr>
+      </w:pPr>
+    </w:p>
+    <w:p>
+      <w:pPr>
+        <w:jc w:val="right"/>
+        <w:rPr>
+          <w:szCs w:val="28"/>
+          <w:lang w:val="en-FI"/>
+        </w:rPr>
+      </w:pPr>
+    </w:p>
+    <w:p>
+      <w:pPr>
+        <w:jc w:val="right"/>
+        <w:rPr>
+          <w:szCs w:val="28"/>
+          <w:lang w:val="en-FI"/>
+        </w:rPr>
+      </w:pPr>
+    </w:p>
+    <w:p>
+      <w:pPr>
+        <w:jc w:val="right"/>
+        <w:rPr>
+          <w:szCs w:val="28"/>
+          <w:lang w:val="en-FI"/>
+        </w:rPr>
+      </w:pPr>
+    </w:p>
+    <w:p>
+      <w:pPr>
+        <w:ind w:left="0"/>
+        <w:rPr>
+          <w:szCs w:val="28"/>
+          <w:lang w:val="en-FI"/>
+        </w:rPr>
+      </w:pPr>
+    </w:p>
+    <w:p>
+      <w:pPr>
+        <w:jc w:val="right"/>
+        <w:rPr>
+          <w:sz w:val="26"/>
+          <w:szCs w:val="26"/>
+          <w:lang w:val="en-FI"/>
+        </w:rPr>
+      </w:pPr>
+      <w:r>
+        <w:rPr>
+          <w:sz w:val="26"/>
+          <w:szCs w:val="26"/>
+          <w:lang w:val="en-FI"/>
+        </w:rPr>
+        <w:t>Eetu Rinta-Jaskari</w:t>
+      </w:r>
+    </w:p>
+    <w:p>
+      <w:pPr>
+        <w:jc w:val="right"/>
+        <w:rPr>
+          <w:sz w:val="26"/>
+          <w:szCs w:val="26"/>
+          <w:lang w:val="en-FI"/>
+        </w:rPr>
+      </w:pPr>
+      <w:hyperlink r:id="rId6" w:history="1">
+        <w:r>
+          <w:rPr>
+            <w:rStyle w:val="Hyperlinkki"/>
+            <w:sz w:val="26"/>
+            <w:szCs w:val="26"/>
+            <w:lang w:val="en-FI"/>
+          </w:rPr>
+          <w:t>Rinta-Jaskari.Eetu.M@student.uta.fi</w:t>
+        </w:r>
+      </w:hyperlink>
+    </w:p>
+    <w:p>
+      <w:pPr>
+        <w:jc w:val="right"/>
+        <w:rPr>
+          <w:sz w:val="26"/>
+          <w:szCs w:val="26"/>
+          <w:lang w:val="en-FI"/>
+        </w:rPr>
+      </w:pPr>
+      <w:r>
+        <w:rPr>
+          <w:sz w:val="26"/>
+          <w:szCs w:val="26"/>
+          <w:lang w:val="en-FI"/>
+        </w:rPr>
+        <w:t>Er424525</w:t>
+      </w:r>
+    </w:p>
+    <w:p>
+      <w:pPr>
+        <w:jc w:val="right"/>
+        <w:rPr>
+          <w:sz w:val="26"/>
+          <w:szCs w:val="26"/>
+          <w:lang w:val="en-FI"/>
+        </w:rPr>
+      </w:pPr>
+    </w:p>
+    <w:p>
+      <w:pPr>
+        <w:jc w:val="right"/>
+        <w:rPr>
+          <w:sz w:val="26"/>
+          <w:szCs w:val="26"/>
+          <w:lang w:val="en-FI"/>
+        </w:rPr>
+      </w:pPr>
+      <w:r>
+        <w:rPr>
+          <w:sz w:val="26"/>
+          <w:szCs w:val="26"/>
+          <w:lang w:val="en-FI"/>
+        </w:rPr>
+        <w:t xml:space="preserve">Valtteri </w:t>
+      </w:r>
+      <w:proofErr w:type="spellStart"/>
+      <w:r>
+        <w:rPr>
+          <w:sz w:val="26"/>
+          <w:szCs w:val="26"/>
+          <w:lang w:val="en-FI"/>
+        </w:rPr>
+        <w:t>Vuori</w:t>
+      </w:r>
+      <w:proofErr w:type="spellEnd"/>
+    </w:p>
+    <w:p>
+      <w:pPr>
+        <w:jc w:val="right"/>
+        <w:rPr>
+          <w:sz w:val="26"/>
+          <w:szCs w:val="26"/>
+          <w:lang w:val="en-FI"/>
+        </w:rPr>
+      </w:pPr>
+      <w:hyperlink r:id="rId7" w:history="1">
+        <w:r>
+          <w:rPr>
+            <w:rStyle w:val="Hyperlinkki"/>
+            <w:sz w:val="26"/>
+            <w:szCs w:val="26"/>
+            <w:lang w:val="en-FI"/>
+          </w:rPr>
+          <w:t>Vuori.Valtteri.J@student.uta.fi</w:t>
+        </w:r>
+      </w:hyperlink>
+    </w:p>
+    <w:p>
+      <w:pPr>
+        <w:jc w:val="right"/>
+        <w:rPr>
+          <w:sz w:val="26"/>
+          <w:szCs w:val="26"/>
+          <w:lang w:val="en-FI"/>
+        </w:rPr>
+      </w:pPr>
+      <w:r>
+        <w:rPr>
+          <w:sz w:val="26"/>
+          <w:szCs w:val="26"/>
+          <w:lang w:val="en-FI"/>
+        </w:rPr>
+        <w:t>Vv415642</w:t>
+      </w:r>
+    </w:p>
+    <w:p>
+      <w:pPr>
+        <w:jc w:val="right"/>
+        <w:rPr>
+          <w:sz w:val="26"/>
+          <w:szCs w:val="26"/>
+          <w:lang w:val="en-FI"/>
+        </w:rPr>
+      </w:pPr>
+    </w:p>
+    <w:p>
+      <w:pPr>
+        <w:jc w:val="right"/>
+        <w:rPr>
+          <w:sz w:val="26"/>
+          <w:szCs w:val="26"/>
+          <w:lang w:val="en-FI"/>
+        </w:rPr>
+      </w:pPr>
+      <w:r>
+        <w:rPr>
+          <w:sz w:val="26"/>
+          <w:szCs w:val="26"/>
+          <w:lang w:val="en-FI"/>
+        </w:rPr>
+        <w:t xml:space="preserve">Noora </w:t>
+      </w:r>
+      <w:proofErr w:type="spellStart"/>
+      <w:r>
+        <w:rPr>
+          <w:sz w:val="26"/>
+          <w:szCs w:val="26"/>
+          <w:lang w:val="en-FI"/>
+        </w:rPr>
+        <w:t>Rintamäki</w:t>
+      </w:r>
+      <w:proofErr w:type="spellEnd"/>
+    </w:p>
+    <w:p>
+      <w:pPr>
+        <w:jc w:val="right"/>
+        <w:rPr>
+          <w:sz w:val="26"/>
+          <w:szCs w:val="26"/>
+          <w:lang w:val="en-FI"/>
+        </w:rPr>
+      </w:pPr>
+      <w:hyperlink r:id="rId8" w:history="1">
+        <w:r>
+          <w:rPr>
+            <w:rStyle w:val="Hyperlinkki"/>
+            <w:sz w:val="26"/>
+            <w:szCs w:val="26"/>
+            <w:lang w:val="en-FI"/>
+          </w:rPr>
+          <w:t>Rintamaki.Noora.M@student.uta.fi</w:t>
+        </w:r>
+      </w:hyperlink>
+    </w:p>
+    <w:p>
+      <w:pPr>
+        <w:jc w:val="right"/>
+        <w:rPr>
+          <w:sz w:val="26"/>
+          <w:szCs w:val="26"/>
+          <w:lang w:val="en-FI"/>
+        </w:rPr>
+      </w:pPr>
+      <w:r>
+        <w:rPr>
+          <w:sz w:val="26"/>
+          <w:szCs w:val="26"/>
+          <w:lang w:val="en-FI"/>
+        </w:rPr>
+        <w:t>Nr422722</w:t>
+      </w:r>
     </w:p>
     <w:p>
       <w:pPr>
@@ -119,7 +510,7 @@
           <w:lang w:val="en-FI"/>
         </w:rPr>
       </w:pPr>
-      <w:bookmarkStart w:id="0" w:name="_Toc507604628"/>
+      <w:bookmarkStart w:id="1" w:name="_Toc507608264"/>
       <w:proofErr w:type="spellStart"/>
       <w:r>
         <w:rPr>
@@ -128,13 +519,17 @@
         <w:lastRenderedPageBreak/>
         <w:t>Sisällysluettelo</w:t>
       </w:r>
-      <w:bookmarkEnd w:id="0"/>
+      <w:bookmarkEnd w:id="1"/>
       <w:proofErr w:type="spellEnd"/>
     </w:p>
     <w:sdt>
       <w:sdtPr>
         <w:rPr>
-          <w:lang w:val="fi-FI"/>
+          <w:rFonts w:asciiTheme="minorHAnsi" w:eastAsiaTheme="minorHAnsi" w:hAnsiTheme="minorHAnsi" w:cstheme="minorBidi"/>
+          <w:color w:val="auto"/>
+          <w:sz w:val="28"/>
+          <w:szCs w:val="22"/>
+          <w:lang w:val="fi-FI" w:eastAsia="en-US"/>
         </w:rPr>
         <w:id w:val="1782763322"/>
         <w:docPartObj>
@@ -144,13 +539,8 @@
       </w:sdtPr>
       <w:sdtEndPr>
         <w:rPr>
-          <w:rFonts w:asciiTheme="minorHAnsi" w:eastAsiaTheme="minorHAnsi" w:hAnsiTheme="minorHAnsi" w:cstheme="minorBidi"/>
           <w:b/>
           <w:bCs/>
-          <w:color w:val="auto"/>
-          <w:sz w:val="28"/>
-          <w:szCs w:val="22"/>
-          <w:lang w:eastAsia="en-US"/>
         </w:rPr>
       </w:sdtEndPr>
       <w:sdtContent>
@@ -185,7 +575,7 @@
           <w:r>
             <w:fldChar w:fldCharType="separate"/>
           </w:r>
-          <w:hyperlink w:anchor="_Toc507604628" w:history="1">
+          <w:hyperlink w:anchor="_Toc507608264" w:history="1">
             <w:r>
               <w:rPr>
                 <w:rStyle w:val="Hyperlinkki"/>
@@ -213,7 +603,7 @@
                 <w:noProof/>
                 <w:webHidden/>
               </w:rPr>
-              <w:instrText xml:space="preserve"> PAGEREF _Toc507604628 \h </w:instrText>
+              <w:instrText xml:space="preserve"> PAGEREF _Toc507608264 \h </w:instrText>
             </w:r>
             <w:r>
               <w:rPr>
@@ -257,7 +647,7 @@
               <w:lang w:eastAsia="x-none"/>
             </w:rPr>
           </w:pPr>
-          <w:hyperlink w:anchor="_Toc507604629" w:history="1">
+          <w:hyperlink w:anchor="_Toc507608265" w:history="1">
             <w:r>
               <w:rPr>
                 <w:rStyle w:val="Hyperlinkki"/>
@@ -285,7 +675,7 @@
                 <w:noProof/>
                 <w:webHidden/>
               </w:rPr>
-              <w:instrText xml:space="preserve"> PAGEREF _Toc507604629 \h </w:instrText>
+              <w:instrText xml:space="preserve"> PAGEREF _Toc507608265 \h </w:instrText>
             </w:r>
             <w:r>
               <w:rPr>
@@ -329,7 +719,7 @@
               <w:lang w:eastAsia="x-none"/>
             </w:rPr>
           </w:pPr>
-          <w:hyperlink w:anchor="_Toc507604630" w:history="1">
+          <w:hyperlink w:anchor="_Toc507608266" w:history="1">
             <w:r>
               <w:rPr>
                 <w:rStyle w:val="Hyperlinkki"/>
@@ -357,7 +747,7 @@
                 <w:noProof/>
                 <w:webHidden/>
               </w:rPr>
-              <w:instrText xml:space="preserve"> PAGEREF _Toc507604630 \h </w:instrText>
+              <w:instrText xml:space="preserve"> PAGEREF _Toc507608266 \h </w:instrText>
             </w:r>
             <w:r>
               <w:rPr>
@@ -401,22 +791,14 @@
               <w:lang w:eastAsia="x-none"/>
             </w:rPr>
           </w:pPr>
-          <w:hyperlink w:anchor="_Toc507604631" w:history="1">
+          <w:hyperlink w:anchor="_Toc507608267" w:history="1">
             <w:r>
               <w:rPr>
                 <w:rStyle w:val="Hyperlinkki"/>
                 <w:noProof/>
                 <w:lang w:val="en-FI"/>
               </w:rPr>
-              <w:t>1.1.1. ER-kaavio</w:t>
-            </w:r>
-            <w:r>
-              <w:rPr>
-                <w:rStyle w:val="Hyperlinkki"/>
-                <w:noProof/>
-                <w:lang w:val="en-FI"/>
-              </w:rPr>
-              <w:t>t</w:t>
+              <w:t>1.1.1. ER-kaaviot</w:t>
             </w:r>
             <w:r>
               <w:rPr>
@@ -437,7 +819,7 @@
                 <w:noProof/>
                 <w:webHidden/>
               </w:rPr>
-              <w:instrText xml:space="preserve"> PAGEREF _Toc507604631 \h </w:instrText>
+              <w:instrText xml:space="preserve"> PAGEREF _Toc507608267 \h </w:instrText>
             </w:r>
             <w:r>
               <w:rPr>
@@ -481,22 +863,14 @@
               <w:lang w:eastAsia="x-none"/>
             </w:rPr>
           </w:pPr>
-          <w:hyperlink w:anchor="_Toc507604632" w:history="1">
+          <w:hyperlink w:anchor="_Toc507608268" w:history="1">
             <w:r>
               <w:rPr>
                 <w:rStyle w:val="Hyperlinkki"/>
                 <w:noProof/>
                 <w:lang w:val="en-FI"/>
               </w:rPr>
-              <w:t>1.1.2. Tietokantakaavio</w:t>
-            </w:r>
-            <w:r>
-              <w:rPr>
-                <w:rStyle w:val="Hyperlinkki"/>
-                <w:noProof/>
-                <w:lang w:val="en-FI"/>
-              </w:rPr>
-              <w:t>t</w:t>
+              <w:t>1.1.2. Tietokantakaaviot</w:t>
             </w:r>
             <w:r>
               <w:rPr>
@@ -517,7 +891,7 @@
                 <w:noProof/>
                 <w:webHidden/>
               </w:rPr>
-              <w:instrText xml:space="preserve"> PAGEREF _Toc507604632 \h </w:instrText>
+              <w:instrText xml:space="preserve"> PAGEREF _Toc507608268 \h </w:instrText>
             </w:r>
             <w:r>
               <w:rPr>
@@ -561,7 +935,7 @@
               <w:lang w:eastAsia="x-none"/>
             </w:rPr>
           </w:pPr>
-          <w:hyperlink w:anchor="_Toc507604633" w:history="1">
+          <w:hyperlink w:anchor="_Toc507608269" w:history="1">
             <w:r>
               <w:rPr>
                 <w:rStyle w:val="Hyperlinkki"/>
@@ -589,7 +963,7 @@
                 <w:noProof/>
                 <w:webHidden/>
               </w:rPr>
-              <w:instrText xml:space="preserve"> PAGEREF _Toc507604633 \h </w:instrText>
+              <w:instrText xml:space="preserve"> PAGEREF _Toc507608269 \h </w:instrText>
             </w:r>
             <w:r>
               <w:rPr>
@@ -633,7 +1007,7 @@
               <w:lang w:eastAsia="x-none"/>
             </w:rPr>
           </w:pPr>
-          <w:hyperlink w:anchor="_Toc507604634" w:history="1">
+          <w:hyperlink w:anchor="_Toc507608270" w:history="1">
             <w:r>
               <w:rPr>
                 <w:rStyle w:val="Hyperlinkki"/>
@@ -668,7 +1042,7 @@
                 <w:noProof/>
                 <w:webHidden/>
               </w:rPr>
-              <w:instrText xml:space="preserve"> PAGEREF _Toc507604634 \h </w:instrText>
+              <w:instrText xml:space="preserve"> PAGEREF _Toc507608270 \h </w:instrText>
             </w:r>
             <w:r>
               <w:rPr>
@@ -712,7 +1086,7 @@
               <w:lang w:eastAsia="x-none"/>
             </w:rPr>
           </w:pPr>
-          <w:hyperlink w:anchor="_Toc507604635" w:history="1">
+          <w:hyperlink w:anchor="_Toc507608271" w:history="1">
             <w:r>
               <w:rPr>
                 <w:rStyle w:val="Hyperlinkki"/>
@@ -740,7 +1114,7 @@
                 <w:noProof/>
                 <w:webHidden/>
               </w:rPr>
-              <w:instrText xml:space="preserve"> PAGEREF _Toc507604635 \h </w:instrText>
+              <w:instrText xml:space="preserve"> PAGEREF _Toc507608271 \h </w:instrText>
             </w:r>
             <w:r>
               <w:rPr>
@@ -784,7 +1158,7 @@
               <w:lang w:eastAsia="x-none"/>
             </w:rPr>
           </w:pPr>
-          <w:hyperlink w:anchor="_Toc507604636" w:history="1">
+          <w:hyperlink w:anchor="_Toc507608272" w:history="1">
             <w:r>
               <w:rPr>
                 <w:rStyle w:val="Hyperlinkki"/>
@@ -812,7 +1186,7 @@
                 <w:noProof/>
                 <w:webHidden/>
               </w:rPr>
-              <w:instrText xml:space="preserve"> PAGEREF _Toc507604636 \h </w:instrText>
+              <w:instrText xml:space="preserve"> PAGEREF _Toc507608272 \h </w:instrText>
             </w:r>
             <w:r>
               <w:rPr>
@@ -856,7 +1230,7 @@
               <w:lang w:eastAsia="x-none"/>
             </w:rPr>
           </w:pPr>
-          <w:hyperlink w:anchor="_Toc507604637" w:history="1">
+          <w:hyperlink w:anchor="_Toc507608273" w:history="1">
             <w:r>
               <w:rPr>
                 <w:rStyle w:val="Hyperlinkki"/>
@@ -884,7 +1258,7 @@
                 <w:noProof/>
                 <w:webHidden/>
               </w:rPr>
-              <w:instrText xml:space="preserve"> PAGEREF _Toc507604637 \h </w:instrText>
+              <w:instrText xml:space="preserve"> PAGEREF _Toc507608273 \h </w:instrText>
             </w:r>
             <w:r>
               <w:rPr>
@@ -928,7 +1302,7 @@
               <w:lang w:eastAsia="x-none"/>
             </w:rPr>
           </w:pPr>
-          <w:hyperlink w:anchor="_Toc507604638" w:history="1">
+          <w:hyperlink w:anchor="_Toc507608274" w:history="1">
             <w:r>
               <w:rPr>
                 <w:rStyle w:val="Hyperlinkki"/>
@@ -956,7 +1330,7 @@
                 <w:noProof/>
                 <w:webHidden/>
               </w:rPr>
-              <w:instrText xml:space="preserve"> PAGEREF _Toc507604638 \h </w:instrText>
+              <w:instrText xml:space="preserve"> PAGEREF _Toc507608274 \h </w:instrText>
             </w:r>
             <w:r>
               <w:rPr>
@@ -1000,7 +1374,7 @@
               <w:lang w:eastAsia="x-none"/>
             </w:rPr>
           </w:pPr>
-          <w:hyperlink w:anchor="_Toc507604639" w:history="1">
+          <w:hyperlink w:anchor="_Toc507608275" w:history="1">
             <w:r>
               <w:rPr>
                 <w:rStyle w:val="Hyperlinkki"/>
@@ -1028,7 +1402,7 @@
                 <w:noProof/>
                 <w:webHidden/>
               </w:rPr>
-              <w:instrText xml:space="preserve"> PAGEREF _Toc507604639 \h </w:instrText>
+              <w:instrText xml:space="preserve"> PAGEREF _Toc507608275 \h </w:instrText>
             </w:r>
             <w:r>
               <w:rPr>
@@ -1072,7 +1446,7 @@
               <w:lang w:eastAsia="x-none"/>
             </w:rPr>
           </w:pPr>
-          <w:hyperlink w:anchor="_Toc507604640" w:history="1">
+          <w:hyperlink w:anchor="_Toc507608276" w:history="1">
             <w:r>
               <w:rPr>
                 <w:rStyle w:val="Hyperlinkki"/>
@@ -1100,7 +1474,7 @@
                 <w:noProof/>
                 <w:webHidden/>
               </w:rPr>
-              <w:instrText xml:space="preserve"> PAGEREF _Toc507604640 \h </w:instrText>
+              <w:instrText xml:space="preserve"> PAGEREF _Toc507608276 \h </w:instrText>
             </w:r>
             <w:r>
               <w:rPr>
@@ -1144,7 +1518,7 @@
               <w:lang w:eastAsia="x-none"/>
             </w:rPr>
           </w:pPr>
-          <w:hyperlink w:anchor="_Toc507604641" w:history="1">
+          <w:hyperlink w:anchor="_Toc507608277" w:history="1">
             <w:r>
               <w:rPr>
                 <w:rStyle w:val="Hyperlinkki"/>
@@ -1172,7 +1546,7 @@
                 <w:noProof/>
                 <w:webHidden/>
               </w:rPr>
-              <w:instrText xml:space="preserve"> PAGEREF _Toc507604641 \h </w:instrText>
+              <w:instrText xml:space="preserve"> PAGEREF _Toc507608277 \h </w:instrText>
             </w:r>
             <w:r>
               <w:rPr>
@@ -1216,7 +1590,7 @@
               <w:lang w:eastAsia="x-none"/>
             </w:rPr>
           </w:pPr>
-          <w:hyperlink w:anchor="_Toc507604642" w:history="1">
+          <w:hyperlink w:anchor="_Toc507608278" w:history="1">
             <w:r>
               <w:rPr>
                 <w:rStyle w:val="Hyperlinkki"/>
@@ -1244,7 +1618,151 @@
                 <w:noProof/>
                 <w:webHidden/>
               </w:rPr>
-              <w:instrText xml:space="preserve"> PAGEREF _Toc507604642 \h </w:instrText>
+              <w:instrText xml:space="preserve"> PAGEREF _Toc507608278 \h </w:instrText>
+            </w:r>
+            <w:r>
+              <w:rPr>
+                <w:noProof/>
+                <w:webHidden/>
+              </w:rPr>
+            </w:r>
+            <w:r>
+              <w:rPr>
+                <w:noProof/>
+                <w:webHidden/>
+              </w:rPr>
+              <w:fldChar w:fldCharType="separate"/>
+            </w:r>
+            <w:r>
+              <w:rPr>
+                <w:noProof/>
+                <w:webHidden/>
+              </w:rPr>
+              <w:t>9</w:t>
+            </w:r>
+            <w:r>
+              <w:rPr>
+                <w:noProof/>
+                <w:webHidden/>
+              </w:rPr>
+              <w:fldChar w:fldCharType="end"/>
+            </w:r>
+          </w:hyperlink>
+        </w:p>
+        <w:p>
+          <w:pPr>
+            <w:pStyle w:val="Sisluet3"/>
+            <w:tabs>
+              <w:tab w:val="right" w:leader="dot" w:pos="9016"/>
+            </w:tabs>
+            <w:rPr>
+              <w:rFonts w:eastAsiaTheme="minorEastAsia"/>
+              <w:noProof/>
+              <w:sz w:val="22"/>
+              <w:lang w:eastAsia="x-none"/>
+            </w:rPr>
+          </w:pPr>
+          <w:hyperlink w:anchor="_Toc507608281" w:history="1">
+            <w:r>
+              <w:rPr>
+                <w:rStyle w:val="Hyperlinkki"/>
+                <w:noProof/>
+                <w:lang w:val="en-FI"/>
+              </w:rPr>
+              <w:t>1.3.1. Tuotetiedot</w:t>
+            </w:r>
+            <w:r>
+              <w:rPr>
+                <w:noProof/>
+                <w:webHidden/>
+              </w:rPr>
+              <w:tab/>
+            </w:r>
+            <w:r>
+              <w:rPr>
+                <w:noProof/>
+                <w:webHidden/>
+              </w:rPr>
+              <w:fldChar w:fldCharType="begin"/>
+            </w:r>
+            <w:r>
+              <w:rPr>
+                <w:noProof/>
+                <w:webHidden/>
+              </w:rPr>
+              <w:instrText xml:space="preserve"> PAGEREF _Toc507608281 \h </w:instrText>
+            </w:r>
+            <w:r>
+              <w:rPr>
+                <w:noProof/>
+                <w:webHidden/>
+              </w:rPr>
+            </w:r>
+            <w:r>
+              <w:rPr>
+                <w:noProof/>
+                <w:webHidden/>
+              </w:rPr>
+              <w:fldChar w:fldCharType="separate"/>
+            </w:r>
+            <w:r>
+              <w:rPr>
+                <w:noProof/>
+                <w:webHidden/>
+              </w:rPr>
+              <w:t>9</w:t>
+            </w:r>
+            <w:r>
+              <w:rPr>
+                <w:noProof/>
+                <w:webHidden/>
+              </w:rPr>
+              <w:fldChar w:fldCharType="end"/>
+            </w:r>
+          </w:hyperlink>
+        </w:p>
+        <w:p>
+          <w:pPr>
+            <w:pStyle w:val="Sisluet3"/>
+            <w:tabs>
+              <w:tab w:val="right" w:leader="dot" w:pos="9016"/>
+            </w:tabs>
+            <w:rPr>
+              <w:rFonts w:eastAsiaTheme="minorEastAsia"/>
+              <w:noProof/>
+              <w:sz w:val="22"/>
+              <w:lang w:eastAsia="x-none"/>
+            </w:rPr>
+          </w:pPr>
+          <w:hyperlink w:anchor="_Toc507608282" w:history="1">
+            <w:r>
+              <w:rPr>
+                <w:rStyle w:val="Hyperlinkki"/>
+                <w:noProof/>
+                <w:lang w:val="en-FI"/>
+              </w:rPr>
+              <w:t>1.3.2. Käyttäjätiedot</w:t>
+            </w:r>
+            <w:r>
+              <w:rPr>
+                <w:noProof/>
+                <w:webHidden/>
+              </w:rPr>
+              <w:tab/>
+            </w:r>
+            <w:r>
+              <w:rPr>
+                <w:noProof/>
+                <w:webHidden/>
+              </w:rPr>
+              <w:fldChar w:fldCharType="begin"/>
+            </w:r>
+            <w:r>
+              <w:rPr>
+                <w:noProof/>
+                <w:webHidden/>
+              </w:rPr>
+              <w:instrText xml:space="preserve"> PAGEREF _Toc507608282 \h </w:instrText>
             </w:r>
             <w:r>
               <w:rPr>
@@ -1288,7 +1806,7 @@
               <w:lang w:eastAsia="x-none"/>
             </w:rPr>
           </w:pPr>
-          <w:hyperlink w:anchor="_Toc507604643" w:history="1">
+          <w:hyperlink w:anchor="_Toc507608283" w:history="1">
             <w:r>
               <w:rPr>
                 <w:rStyle w:val="Hyperlinkki"/>
@@ -1316,7 +1834,7 @@
                 <w:noProof/>
                 <w:webHidden/>
               </w:rPr>
-              <w:instrText xml:space="preserve"> PAGEREF _Toc507604643 \h </w:instrText>
+              <w:instrText xml:space="preserve"> PAGEREF _Toc507608283 \h </w:instrText>
             </w:r>
             <w:r>
               <w:rPr>
@@ -1360,22 +1878,14 @@
               <w:lang w:eastAsia="x-none"/>
             </w:rPr>
           </w:pPr>
-          <w:hyperlink w:anchor="_Toc507604647" w:history="1">
+          <w:hyperlink w:anchor="_Toc507608287" w:history="1">
             <w:r>
               <w:rPr>
                 <w:rStyle w:val="Hyperlinkki"/>
                 <w:noProof/>
                 <w:lang w:val="en-FI"/>
               </w:rPr>
-              <w:t>1.4.1.</w:t>
-            </w:r>
-            <w:r>
-              <w:rPr>
-                <w:rStyle w:val="Hyperlinkki"/>
-                <w:noProof/>
-                <w:lang w:val="en-FI"/>
-              </w:rPr>
-              <w:t xml:space="preserve"> Asiakas kirjautuu/rekisteröityy järjestelmään</w:t>
+              <w:t>1.6.1. Asiakas kirjautuu/rekisteröityy järjestelmään</w:t>
             </w:r>
             <w:r>
               <w:rPr>
@@ -1396,7 +1906,7 @@
                 <w:noProof/>
                 <w:webHidden/>
               </w:rPr>
-              <w:instrText xml:space="preserve"> PAGEREF _Toc507604647 \h </w:instrText>
+              <w:instrText xml:space="preserve"> PAGEREF _Toc507608287 \h </w:instrText>
             </w:r>
             <w:r>
               <w:rPr>
@@ -1440,14 +1950,14 @@
               <w:lang w:eastAsia="x-none"/>
             </w:rPr>
           </w:pPr>
-          <w:hyperlink w:anchor="_Toc507604648" w:history="1">
+          <w:hyperlink w:anchor="_Toc507608288" w:history="1">
             <w:r>
               <w:rPr>
                 <w:rStyle w:val="Hyperlinkki"/>
                 <w:noProof/>
                 <w:lang w:val="en-FI"/>
               </w:rPr>
-              <w:t>1.4.2. Lisätään yksittäisen teoksen tiedot</w:t>
+              <w:t xml:space="preserve">1.6.2. </w:t>
             </w:r>
             <w:r>
               <w:rPr>
@@ -1455,7 +1965,7 @@
                 <w:noProof/>
                 <w:lang w:val="en-FI"/>
               </w:rPr>
-              <w:t xml:space="preserve"> yksittäiseen divariin</w:t>
+              <w:t>Yksittäisen teoksen lisäys divarin tietokantaan</w:t>
             </w:r>
             <w:r>
               <w:rPr>
@@ -1476,7 +1986,7 @@
                 <w:noProof/>
                 <w:webHidden/>
               </w:rPr>
-              <w:instrText xml:space="preserve"> PAGEREF _Toc507604648 \h </w:instrText>
+              <w:instrText xml:space="preserve"> PAGEREF _Toc507608288 \h </w:instrText>
             </w:r>
             <w:r>
               <w:rPr>
@@ -1520,14 +2030,14 @@
               <w:lang w:eastAsia="x-none"/>
             </w:rPr>
           </w:pPr>
-          <w:hyperlink w:anchor="_Toc507604649" w:history="1">
+          <w:hyperlink w:anchor="_Toc507608289" w:history="1">
             <w:r>
               <w:rPr>
                 <w:rStyle w:val="Hyperlinkki"/>
                 <w:noProof/>
                 <w:lang w:val="en-FI"/>
               </w:rPr>
-              <w:t>1.4.3. Lisätä</w:t>
+              <w:t xml:space="preserve">1.6.3. </w:t>
             </w:r>
             <w:r>
               <w:rPr>
@@ -1535,23 +2045,7 @@
                 <w:noProof/>
                 <w:lang w:val="en-FI"/>
               </w:rPr>
-              <w:t>än yksittäinen teos</w:t>
-            </w:r>
-            <w:r>
-              <w:rPr>
-                <w:rStyle w:val="Hyperlinkki"/>
-                <w:noProof/>
-                <w:lang w:val="en-FI"/>
-              </w:rPr>
-              <w:t xml:space="preserve"> keskus</w:t>
-            </w:r>
-            <w:r>
-              <w:rPr>
-                <w:rStyle w:val="Hyperlinkki"/>
-                <w:noProof/>
-                <w:lang w:val="en-FI"/>
-              </w:rPr>
-              <w:t>divarin tietokantaan</w:t>
+              <w:t>Yksittäisen teoksen lisäys keskusdivarin tietokantaan</w:t>
             </w:r>
             <w:r>
               <w:rPr>
@@ -1572,7 +2066,7 @@
                 <w:noProof/>
                 <w:webHidden/>
               </w:rPr>
-              <w:instrText xml:space="preserve"> PAGEREF _Toc507604649 \h </w:instrText>
+              <w:instrText xml:space="preserve"> PAGEREF _Toc507608289 \h </w:instrText>
             </w:r>
             <w:r>
               <w:rPr>
@@ -1616,14 +2110,14 @@
               <w:lang w:eastAsia="x-none"/>
             </w:rPr>
           </w:pPr>
-          <w:hyperlink w:anchor="_Toc507604650" w:history="1">
+          <w:hyperlink w:anchor="_Toc507608290" w:history="1">
             <w:r>
               <w:rPr>
                 <w:rStyle w:val="Hyperlinkki"/>
                 <w:noProof/>
                 <w:lang w:val="en-FI"/>
               </w:rPr>
-              <w:t>1.4.4. Asiakas tekee yksittäisen kirjan tilauksen</w:t>
+              <w:t>1.6.4. Asiakas tekee yksittäisen kirjan tilauksen</w:t>
             </w:r>
             <w:r>
               <w:rPr>
@@ -1644,7 +2138,7 @@
                 <w:noProof/>
                 <w:webHidden/>
               </w:rPr>
-              <w:instrText xml:space="preserve"> PAGEREF _Toc507604650 \h </w:instrText>
+              <w:instrText xml:space="preserve"> PAGEREF _Toc507608290 \h </w:instrText>
             </w:r>
             <w:r>
               <w:rPr>
@@ -1688,22 +2182,14 @@
               <w:lang w:eastAsia="x-none"/>
             </w:rPr>
           </w:pPr>
-          <w:hyperlink w:anchor="_Toc507604651" w:history="1">
+          <w:hyperlink w:anchor="_Toc507608291" w:history="1">
             <w:r>
               <w:rPr>
                 <w:rStyle w:val="Hyperlinkki"/>
                 <w:noProof/>
                 <w:lang w:val="en-FI"/>
               </w:rPr>
-              <w:t>1.4.5. Asiakas tekee tilauksen, j</w:t>
-            </w:r>
-            <w:r>
-              <w:rPr>
-                <w:rStyle w:val="Hyperlinkki"/>
-                <w:noProof/>
-                <w:lang w:val="en-FI"/>
-              </w:rPr>
-              <w:t>onka paino ylittää 2000 grammaa</w:t>
+              <w:t>1.6.5. Asiakas tekee tilauksen, jonka paino ylittää 2000 grammaa</w:t>
             </w:r>
             <w:r>
               <w:rPr>
@@ -1724,7 +2210,7 @@
                 <w:noProof/>
                 <w:webHidden/>
               </w:rPr>
-              <w:instrText xml:space="preserve"> PAGEREF _Toc507604651 \h </w:instrText>
+              <w:instrText xml:space="preserve"> PAGEREF _Toc507608291 \h </w:instrText>
             </w:r>
             <w:r>
               <w:rPr>
@@ -1768,22 +2254,14 @@
               <w:lang w:eastAsia="x-none"/>
             </w:rPr>
           </w:pPr>
-          <w:hyperlink w:anchor="_Toc507604652" w:history="1">
+          <w:hyperlink w:anchor="_Toc507608292" w:history="1">
             <w:r>
               <w:rPr>
                 <w:rStyle w:val="Hyperlinkki"/>
                 <w:noProof/>
                 <w:lang w:val="en-FI"/>
               </w:rPr>
-              <w:t>1.4.6.</w:t>
-            </w:r>
-            <w:r>
-              <w:rPr>
-                <w:rStyle w:val="Hyperlinkki"/>
-                <w:noProof/>
-                <w:lang w:val="en-FI"/>
-              </w:rPr>
-              <w:t xml:space="preserve"> T6-T8</w:t>
+              <w:t>1.6.6. T6-T8</w:t>
             </w:r>
             <w:r>
               <w:rPr>
@@ -1804,7 +2282,7 @@
                 <w:noProof/>
                 <w:webHidden/>
               </w:rPr>
-              <w:instrText xml:space="preserve"> PAGEREF _Toc507604652 \h </w:instrText>
+              <w:instrText xml:space="preserve"> PAGEREF _Toc507608292 \h </w:instrText>
             </w:r>
             <w:r>
               <w:rPr>
@@ -1848,7 +2326,7 @@
               <w:lang w:eastAsia="x-none"/>
             </w:rPr>
           </w:pPr>
-          <w:hyperlink w:anchor="_Toc507604653" w:history="1">
+          <w:hyperlink w:anchor="_Toc507608293" w:history="1">
             <w:r>
               <w:rPr>
                 <w:rStyle w:val="Hyperlinkki"/>
@@ -1876,7 +2354,7 @@
                 <w:noProof/>
                 <w:webHidden/>
               </w:rPr>
-              <w:instrText xml:space="preserve"> PAGEREF _Toc507604653 \h </w:instrText>
+              <w:instrText xml:space="preserve"> PAGEREF _Toc507608293 \h </w:instrText>
             </w:r>
             <w:r>
               <w:rPr>
@@ -1943,7 +2421,7 @@
           <w:lang w:val="en-FI"/>
         </w:rPr>
       </w:pPr>
-      <w:bookmarkStart w:id="1" w:name="_Toc507604629"/>
+      <w:bookmarkStart w:id="2" w:name="_Toc507608265"/>
       <w:proofErr w:type="spellStart"/>
       <w:r>
         <w:rPr>
@@ -1952,7 +2430,7 @@
         <w:lastRenderedPageBreak/>
         <w:t>Tietokanta</w:t>
       </w:r>
-      <w:bookmarkEnd w:id="1"/>
+      <w:bookmarkEnd w:id="2"/>
       <w:proofErr w:type="spellEnd"/>
     </w:p>
     <w:p>
@@ -1967,7 +2445,7 @@
           <w:lang w:val="en-FI"/>
         </w:rPr>
       </w:pPr>
-      <w:bookmarkStart w:id="2" w:name="_Toc507604630"/>
+      <w:bookmarkStart w:id="3" w:name="_Toc507608266"/>
       <w:proofErr w:type="spellStart"/>
       <w:r>
         <w:rPr>
@@ -1975,7 +2453,7 @@
         </w:rPr>
         <w:t>Kaaviot</w:t>
       </w:r>
-      <w:bookmarkEnd w:id="2"/>
+      <w:bookmarkEnd w:id="3"/>
       <w:proofErr w:type="spellEnd"/>
     </w:p>
     <w:p>
@@ -1989,7 +2467,7 @@
           <w:lang w:val="en-FI"/>
         </w:rPr>
       </w:pPr>
-      <w:bookmarkStart w:id="3" w:name="_Toc507604631"/>
+      <w:bookmarkStart w:id="4" w:name="_Toc507608267"/>
       <w:r>
         <w:rPr>
           <w:lang w:val="en-FI"/>
@@ -2003,14 +2481,14 @@
         </w:rPr>
         <w:t>kaavio</w:t>
       </w:r>
-      <w:proofErr w:type="spellEnd"/>
       <w:r>
         <w:rPr>
           <w:lang w:val="en-FI"/>
         </w:rPr>
         <w:t>t</w:t>
       </w:r>
-      <w:bookmarkEnd w:id="3"/>
+      <w:bookmarkEnd w:id="4"/>
+      <w:proofErr w:type="spellEnd"/>
     </w:p>
     <w:p>
       <w:pPr>
@@ -2062,7 +2540,7 @@
                     </pic:cNvPicPr>
                   </pic:nvPicPr>
                   <pic:blipFill>
-                    <a:blip r:embed="rId6">
+                    <a:blip r:embed="rId9">
                       <a:extLst>
                         <a:ext uri="{28A0092B-C50C-407E-A947-70E740481C1C}">
                           <a14:useLocalDpi xmlns:a14="http://schemas.microsoft.com/office/drawing/2010/main" val="0"/>
@@ -2164,7 +2642,7 @@
                     </pic:cNvPicPr>
                   </pic:nvPicPr>
                   <pic:blipFill>
-                    <a:blip r:embed="rId7">
+                    <a:blip r:embed="rId10">
                       <a:extLst>
                         <a:ext uri="{28A0092B-C50C-407E-A947-70E740481C1C}">
                           <a14:useLocalDpi xmlns:a14="http://schemas.microsoft.com/office/drawing/2010/main" val="0"/>
@@ -2215,7 +2693,7 @@
           <w:lang w:val="en-FI"/>
         </w:rPr>
       </w:pPr>
-      <w:bookmarkStart w:id="4" w:name="_Toc507604632"/>
+      <w:bookmarkStart w:id="5" w:name="_Toc507608268"/>
       <w:proofErr w:type="spellStart"/>
       <w:r>
         <w:rPr>
@@ -2223,14 +2701,14 @@
         </w:rPr>
         <w:t>Tietokantakaavio</w:t>
       </w:r>
-      <w:proofErr w:type="spellEnd"/>
       <w:r>
         <w:rPr>
           <w:lang w:val="en-FI"/>
         </w:rPr>
         <w:t>t</w:t>
       </w:r>
-      <w:bookmarkEnd w:id="4"/>
+      <w:bookmarkEnd w:id="5"/>
+      <w:proofErr w:type="spellEnd"/>
     </w:p>
     <w:p>
       <w:pPr>
@@ -2281,7 +2759,7 @@
                     </pic:cNvPicPr>
                   </pic:nvPicPr>
                   <pic:blipFill>
-                    <a:blip r:embed="rId8">
+                    <a:blip r:embed="rId11">
                       <a:extLst>
                         <a:ext uri="{28A0092B-C50C-407E-A947-70E740481C1C}">
                           <a14:useLocalDpi xmlns:a14="http://schemas.microsoft.com/office/drawing/2010/main" val="0"/>
@@ -2385,7 +2863,7 @@
                     </pic:cNvPicPr>
                   </pic:nvPicPr>
                   <pic:blipFill>
-                    <a:blip r:embed="rId9">
+                    <a:blip r:embed="rId12">
                       <a:extLst>
                         <a:ext uri="{28A0092B-C50C-407E-A947-70E740481C1C}">
                           <a14:useLocalDpi xmlns:a14="http://schemas.microsoft.com/office/drawing/2010/main" val="0"/>
@@ -3259,7 +3737,7 @@
           <w:lang w:val="en-FI"/>
         </w:rPr>
       </w:pPr>
-      <w:bookmarkStart w:id="5" w:name="_Toc507604633"/>
+      <w:bookmarkStart w:id="6" w:name="_Toc507608269"/>
       <w:proofErr w:type="spellStart"/>
       <w:r>
         <w:rPr>
@@ -3268,7 +3746,7 @@
         <w:lastRenderedPageBreak/>
         <w:t>Attribuutit</w:t>
       </w:r>
-      <w:bookmarkEnd w:id="5"/>
+      <w:bookmarkEnd w:id="6"/>
       <w:proofErr w:type="spellEnd"/>
     </w:p>
     <w:p>
@@ -3282,11 +3760,11 @@
           <w:lang w:val="en-FI"/>
         </w:rPr>
       </w:pPr>
-      <w:bookmarkStart w:id="6" w:name="_Toc507604634"/>
+      <w:bookmarkStart w:id="7" w:name="_Toc507608270"/>
       <w:r>
         <w:t>Rooli</w:t>
       </w:r>
-      <w:bookmarkEnd w:id="6"/>
+      <w:bookmarkEnd w:id="7"/>
     </w:p>
     <w:p>
       <w:pPr>
@@ -3424,7 +3902,7 @@
           <w:lang w:val="en-FI"/>
         </w:rPr>
       </w:pPr>
-      <w:bookmarkStart w:id="7" w:name="_Toc507604635"/>
+      <w:bookmarkStart w:id="8" w:name="_Toc507608271"/>
       <w:proofErr w:type="spellStart"/>
       <w:r>
         <w:rPr>
@@ -3432,7 +3910,7 @@
         </w:rPr>
         <w:t>Käyttäjä</w:t>
       </w:r>
-      <w:bookmarkEnd w:id="7"/>
+      <w:bookmarkEnd w:id="8"/>
       <w:proofErr w:type="spellEnd"/>
     </w:p>
     <w:p>
@@ -3772,7 +4250,7 @@
           <w:lang w:val="en-FI"/>
         </w:rPr>
       </w:pPr>
-      <w:bookmarkStart w:id="8" w:name="_Toc507604636"/>
+      <w:bookmarkStart w:id="9" w:name="_Toc507608272"/>
       <w:proofErr w:type="spellStart"/>
       <w:r>
         <w:rPr>
@@ -3780,7 +4258,7 @@
         </w:rPr>
         <w:t>Roolitukset</w:t>
       </w:r>
-      <w:bookmarkEnd w:id="8"/>
+      <w:bookmarkEnd w:id="9"/>
       <w:proofErr w:type="spellEnd"/>
     </w:p>
     <w:p>
@@ -3972,7 +4450,7 @@
           <w:lang w:val="en-FI"/>
         </w:rPr>
       </w:pPr>
-      <w:bookmarkStart w:id="9" w:name="_Toc507604637"/>
+      <w:bookmarkStart w:id="10" w:name="_Toc507608273"/>
       <w:proofErr w:type="spellStart"/>
       <w:r>
         <w:rPr>
@@ -3980,7 +4458,7 @@
         </w:rPr>
         <w:t>Keskusdivari</w:t>
       </w:r>
-      <w:bookmarkEnd w:id="9"/>
+      <w:bookmarkEnd w:id="10"/>
       <w:proofErr w:type="spellEnd"/>
     </w:p>
     <w:p>
@@ -4226,7 +4704,7 @@
           <w:lang w:val="en-FI"/>
         </w:rPr>
       </w:pPr>
-      <w:bookmarkStart w:id="10" w:name="_Toc507604638"/>
+      <w:bookmarkStart w:id="11" w:name="_Toc507608274"/>
       <w:proofErr w:type="spellStart"/>
       <w:r>
         <w:rPr>
@@ -4234,7 +4712,7 @@
         </w:rPr>
         <w:t>Divari</w:t>
       </w:r>
-      <w:bookmarkEnd w:id="10"/>
+      <w:bookmarkEnd w:id="11"/>
       <w:proofErr w:type="spellEnd"/>
     </w:p>
     <w:p>
@@ -4444,7 +4922,7 @@
           <w:lang w:val="en-FI"/>
         </w:rPr>
       </w:pPr>
-      <w:bookmarkStart w:id="11" w:name="_Toc507604639"/>
+      <w:bookmarkStart w:id="12" w:name="_Toc507608275"/>
       <w:proofErr w:type="spellStart"/>
       <w:r>
         <w:rPr>
@@ -4452,7 +4930,7 @@
         </w:rPr>
         <w:t>Tilaus</w:t>
       </w:r>
-      <w:bookmarkEnd w:id="11"/>
+      <w:bookmarkEnd w:id="12"/>
       <w:proofErr w:type="spellEnd"/>
     </w:p>
     <w:p>
@@ -4695,7 +5173,7 @@
           <w:lang w:val="en-FI"/>
         </w:rPr>
       </w:pPr>
-      <w:bookmarkStart w:id="12" w:name="_Toc507604640"/>
+      <w:bookmarkStart w:id="13" w:name="_Toc507608276"/>
       <w:proofErr w:type="spellStart"/>
       <w:r>
         <w:rPr>
@@ -4704,7 +5182,7 @@
         <w:lastRenderedPageBreak/>
         <w:t>Teokset</w:t>
       </w:r>
-      <w:bookmarkEnd w:id="12"/>
+      <w:bookmarkEnd w:id="13"/>
       <w:proofErr w:type="spellEnd"/>
     </w:p>
     <w:p>
@@ -5056,7 +5534,7 @@
           <w:lang w:val="en-FI"/>
         </w:rPr>
       </w:pPr>
-      <w:bookmarkStart w:id="13" w:name="_Toc507604641"/>
+      <w:bookmarkStart w:id="14" w:name="_Toc507608277"/>
       <w:proofErr w:type="spellStart"/>
       <w:r>
         <w:rPr>
@@ -5064,7 +5542,7 @@
         </w:rPr>
         <w:t>Tuotteet</w:t>
       </w:r>
-      <w:bookmarkEnd w:id="13"/>
+      <w:bookmarkEnd w:id="14"/>
       <w:proofErr w:type="spellEnd"/>
     </w:p>
     <w:p>
@@ -5545,7 +6023,7 @@
           <w:lang w:val="en-FI"/>
         </w:rPr>
       </w:pPr>
-      <w:bookmarkStart w:id="14" w:name="_Toc507604642"/>
+      <w:bookmarkStart w:id="15" w:name="_Toc507608278"/>
       <w:proofErr w:type="spellStart"/>
       <w:r>
         <w:rPr>
@@ -5554,7 +6032,7 @@
         <w:lastRenderedPageBreak/>
         <w:t>Näkymät</w:t>
       </w:r>
-      <w:bookmarkEnd w:id="14"/>
+      <w:bookmarkEnd w:id="15"/>
       <w:proofErr w:type="spellEnd"/>
     </w:p>
     <w:p>
@@ -5577,6 +6055,8 @@
           <w:lang w:val="en-FI"/>
         </w:rPr>
       </w:pPr>
+      <w:bookmarkStart w:id="16" w:name="_Toc507608279"/>
+      <w:bookmarkEnd w:id="16"/>
     </w:p>
     <w:p>
       <w:pPr>
@@ -5598,6 +6078,8 @@
           <w:lang w:val="en-FI"/>
         </w:rPr>
       </w:pPr>
+      <w:bookmarkStart w:id="17" w:name="_Toc507608280"/>
+      <w:bookmarkEnd w:id="17"/>
     </w:p>
     <w:p>
       <w:pPr>
@@ -5610,6 +6092,7 @@
           <w:lang w:val="en-FI"/>
         </w:rPr>
       </w:pPr>
+      <w:bookmarkStart w:id="18" w:name="_Toc507608281"/>
       <w:proofErr w:type="spellStart"/>
       <w:r>
         <w:rPr>
@@ -5617,6 +6100,7 @@
         </w:rPr>
         <w:t>Tuotetiedot</w:t>
       </w:r>
+      <w:bookmarkEnd w:id="18"/>
       <w:proofErr w:type="spellEnd"/>
     </w:p>
     <w:p>
@@ -6710,6 +7194,7 @@
           <w:lang w:val="en-FI"/>
         </w:rPr>
       </w:pPr>
+      <w:bookmarkStart w:id="19" w:name="_Toc507608282"/>
       <w:proofErr w:type="spellStart"/>
       <w:r>
         <w:rPr>
@@ -6717,6 +7202,7 @@
         </w:rPr>
         <w:t>Käyttäjätiedot</w:t>
       </w:r>
+      <w:bookmarkEnd w:id="19"/>
       <w:proofErr w:type="spellEnd"/>
     </w:p>
     <w:p>
@@ -7277,7 +7763,7 @@
                 <w:lang w:eastAsia="x-none"/>
               </w:rPr>
             </w:pPr>
-            <w:hyperlink r:id="rId10" w:history="1">
+            <w:hyperlink r:id="rId13" w:history="1">
               <w:r>
                 <w:rPr>
                   <w:rFonts w:ascii="Calibri" w:eastAsia="Times New Roman" w:hAnsi="Calibri" w:cs="Calibri"/>
@@ -7372,8 +7858,6 @@
           <w:lang w:val="en-FI"/>
         </w:rPr>
       </w:pPr>
-      <w:bookmarkStart w:id="15" w:name="_GoBack"/>
-      <w:bookmarkEnd w:id="15"/>
       <w:r>
         <w:rPr>
           <w:lang w:val="en-FI"/>
@@ -7392,7 +7876,7 @@
           <w:lang w:val="en-FI"/>
         </w:rPr>
       </w:pPr>
-      <w:bookmarkStart w:id="16" w:name="_Toc507604643"/>
+      <w:bookmarkStart w:id="20" w:name="_Toc507608283"/>
       <w:proofErr w:type="spellStart"/>
       <w:r>
         <w:rPr>
@@ -7401,7 +7885,7 @@
         <w:lastRenderedPageBreak/>
         <w:t>Tapahtumat</w:t>
       </w:r>
-      <w:bookmarkEnd w:id="16"/>
+      <w:bookmarkEnd w:id="20"/>
       <w:proofErr w:type="spellEnd"/>
     </w:p>
     <w:p>
@@ -7424,8 +7908,10 @@
           <w:lang w:val="en-FI"/>
         </w:rPr>
       </w:pPr>
-      <w:bookmarkStart w:id="17" w:name="_Toc507604644"/>
-      <w:bookmarkEnd w:id="17"/>
+      <w:bookmarkStart w:id="21" w:name="_Toc507604644"/>
+      <w:bookmarkStart w:id="22" w:name="_Toc507608284"/>
+      <w:bookmarkEnd w:id="21"/>
+      <w:bookmarkEnd w:id="22"/>
     </w:p>
     <w:p>
       <w:pPr>
@@ -7447,8 +7933,10 @@
           <w:lang w:val="en-FI"/>
         </w:rPr>
       </w:pPr>
-      <w:bookmarkStart w:id="18" w:name="_Toc507604645"/>
-      <w:bookmarkEnd w:id="18"/>
+      <w:bookmarkStart w:id="23" w:name="_Toc507604645"/>
+      <w:bookmarkStart w:id="24" w:name="_Toc507608285"/>
+      <w:bookmarkEnd w:id="23"/>
+      <w:bookmarkEnd w:id="24"/>
     </w:p>
     <w:p>
       <w:pPr>
@@ -7470,8 +7958,10 @@
           <w:lang w:val="en-FI"/>
         </w:rPr>
       </w:pPr>
-      <w:bookmarkStart w:id="19" w:name="_Toc507604646"/>
-      <w:bookmarkEnd w:id="19"/>
+      <w:bookmarkStart w:id="25" w:name="_Toc507604646"/>
+      <w:bookmarkStart w:id="26" w:name="_Toc507608286"/>
+      <w:bookmarkEnd w:id="25"/>
+      <w:bookmarkEnd w:id="26"/>
     </w:p>
     <w:p>
       <w:pPr>
@@ -7484,7 +7974,7 @@
           <w:lang w:val="en-FI"/>
         </w:rPr>
       </w:pPr>
-      <w:bookmarkStart w:id="20" w:name="_Toc507604647"/>
+      <w:bookmarkStart w:id="27" w:name="_Toc507608287"/>
       <w:proofErr w:type="spellStart"/>
       <w:r>
         <w:rPr>
@@ -7534,7 +8024,7 @@
         </w:rPr>
         <w:t>järjestelmään</w:t>
       </w:r>
-      <w:bookmarkEnd w:id="20"/>
+      <w:bookmarkEnd w:id="27"/>
       <w:proofErr w:type="spellEnd"/>
     </w:p>
     <w:p>
@@ -7884,7 +8374,7 @@
           <w:lang w:val="en-FI"/>
         </w:rPr>
       </w:pPr>
-      <w:bookmarkStart w:id="21" w:name="_Toc507604648"/>
+      <w:bookmarkStart w:id="28" w:name="_Toc507608288"/>
       <w:proofErr w:type="spellStart"/>
       <w:r>
         <w:rPr>
@@ -8065,7 +8555,7 @@
         </w:rPr>
         <w:t>)</w:t>
       </w:r>
-      <w:bookmarkEnd w:id="21"/>
+      <w:bookmarkEnd w:id="28"/>
     </w:p>
     <w:p>
       <w:pPr>
@@ -8616,7 +9106,7 @@
           <w:lang w:val="en-FI"/>
         </w:rPr>
       </w:pPr>
-      <w:bookmarkStart w:id="22" w:name="_Toc507604649"/>
+      <w:bookmarkStart w:id="29" w:name="_Toc507608289"/>
       <w:proofErr w:type="spellStart"/>
       <w:r>
         <w:rPr>
@@ -8833,7 +9323,7 @@
         </w:rPr>
         <w:t>)</w:t>
       </w:r>
-      <w:bookmarkEnd w:id="22"/>
+      <w:bookmarkEnd w:id="29"/>
     </w:p>
     <w:p>
       <w:pPr>
@@ -9153,7 +9643,7 @@
           <w:lang w:val="en-FI"/>
         </w:rPr>
       </w:pPr>
-      <w:bookmarkStart w:id="23" w:name="_Toc507604650"/>
+      <w:bookmarkStart w:id="30" w:name="_Toc507608290"/>
       <w:proofErr w:type="spellStart"/>
       <w:r>
         <w:rPr>
@@ -9218,7 +9708,7 @@
         </w:rPr>
         <w:t>tilauksen</w:t>
       </w:r>
-      <w:bookmarkEnd w:id="23"/>
+      <w:bookmarkEnd w:id="30"/>
       <w:proofErr w:type="spellEnd"/>
     </w:p>
     <w:p>
@@ -10018,7 +10508,7 @@
           <w:lang w:val="en-FI"/>
         </w:rPr>
       </w:pPr>
-      <w:bookmarkStart w:id="24" w:name="_Toc507604651"/>
+      <w:bookmarkStart w:id="31" w:name="_Toc507608291"/>
       <w:proofErr w:type="spellStart"/>
       <w:r>
         <w:rPr>
@@ -10222,7 +10712,7 @@
         </w:rPr>
         <w:t>erään</w:t>
       </w:r>
-      <w:bookmarkEnd w:id="24"/>
+      <w:bookmarkEnd w:id="31"/>
       <w:proofErr w:type="spellEnd"/>
     </w:p>
     <w:p>
@@ -11253,14 +11743,14 @@
           <w:lang w:val="en-FI"/>
         </w:rPr>
       </w:pPr>
-      <w:bookmarkStart w:id="25" w:name="_Toc507604652"/>
+      <w:bookmarkStart w:id="32" w:name="_Toc507608292"/>
       <w:r>
         <w:rPr>
           <w:lang w:val="en-FI"/>
         </w:rPr>
         <w:t>T6-T8</w:t>
       </w:r>
-      <w:bookmarkEnd w:id="25"/>
+      <w:bookmarkEnd w:id="32"/>
     </w:p>
     <w:p>
       <w:pPr>
@@ -11567,7 +12057,7 @@
           <w:lang w:val="en-FI"/>
         </w:rPr>
       </w:pPr>
-      <w:bookmarkStart w:id="26" w:name="_Toc507604653"/>
+      <w:bookmarkStart w:id="33" w:name="_Toc507608293"/>
       <w:proofErr w:type="spellStart"/>
       <w:r>
         <w:rPr>
@@ -11576,7 +12066,7 @@
         <w:lastRenderedPageBreak/>
         <w:t>Toteutusvälineet</w:t>
       </w:r>
-      <w:bookmarkEnd w:id="26"/>
+      <w:bookmarkEnd w:id="33"/>
       <w:proofErr w:type="spellEnd"/>
     </w:p>
     <w:p>
@@ -11600,6 +12090,8 @@
           <w:lang w:val="en-FI"/>
         </w:rPr>
       </w:pPr>
+      <w:bookmarkStart w:id="34" w:name="_Toc507608294"/>
+      <w:bookmarkEnd w:id="34"/>
     </w:p>
     <w:p>
       <w:pPr>
@@ -13888,6 +14380,18 @@
       <w:u w:val="single"/>
     </w:rPr>
   </w:style>
+  <w:style w:type="character" w:styleId="Ratkaisematonmaininta">
+    <w:name w:val="Unresolved Mention"/>
+    <w:basedOn w:val="Kappaleenoletusfontti"/>
+    <w:uiPriority w:val="99"/>
+    <w:semiHidden/>
+    <w:unhideWhenUsed/>
+    <w:rsid w:val="00026644"/>
+    <w:rPr>
+      <w:color w:val="808080"/>
+      <w:shd w:val="clear" w:color="auto" w:fill="E6E6E6"/>
+    </w:rPr>
+  </w:style>
 </w:styles>
 </file>
 
@@ -14191,7 +14695,7 @@
 </file>
 
 <file path=customXml/itemProps1.xml><?xml version="1.0" encoding="utf-8"?>
-<ds:datastoreItem xmlns:ds="http://schemas.openxmlformats.org/officeDocument/2006/customXml" ds:itemID="{ED1B68B7-A2C3-4A0F-A7C2-587A58BC8B93}">
+<ds:datastoreItem xmlns:ds="http://schemas.openxmlformats.org/officeDocument/2006/customXml" ds:itemID="{EBC5F7F3-65B9-495B-BF1B-4CF3A1A7E92D}">
   <ds:schemaRefs>
     <ds:schemaRef ds:uri="http://schemas.openxmlformats.org/officeDocument/2006/bibliography"/>
   </ds:schemaRefs>

</xml_diff>